<commit_message>
Mantis 1512 - Updates calculation of beam concrete stress due to prestressing per PCI BDM 4th Edition
</commit_message>
<xml_diff>
--- a/Equations/DeltafpSS.docx
+++ b/Equations/DeltafpSS.docx
@@ -1,6 +1,6 @@
 
 <file path=word/document.xml><?xml version="1.0" encoding="utf-8"?>
-<w:document xmlns:wpc="http://schemas.microsoft.com/office/word/2010/wordprocessingCanvas" xmlns:cx="http://schemas.microsoft.com/office/drawing/2014/chartex" xmlns:cx1="http://schemas.microsoft.com/office/drawing/2015/9/8/chartex" xmlns:mc="http://schemas.openxmlformats.org/markup-compatibility/2006" xmlns:o="urn:schemas-microsoft-com:office:office" xmlns:r="http://schemas.openxmlformats.org/officeDocument/2006/relationships" xmlns:m="http://schemas.openxmlformats.org/officeDocument/2006/math" xmlns:v="urn:schemas-microsoft-com:vml" xmlns:wp14="http://schemas.microsoft.com/office/word/2010/wordprocessingDrawing" xmlns:wp="http://schemas.openxmlformats.org/drawingml/2006/wordprocessingDrawing" xmlns:w10="urn:schemas-microsoft-com:office:word" xmlns:w="http://schemas.openxmlformats.org/wordprocessingml/2006/main" xmlns:w14="http://schemas.microsoft.com/office/word/2010/wordml" xmlns:w15="http://schemas.microsoft.com/office/word/2012/wordml" xmlns:w16se="http://schemas.microsoft.com/office/word/2015/wordml/symex" xmlns:wpg="http://schemas.microsoft.com/office/word/2010/wordprocessingGroup" xmlns:wpi="http://schemas.microsoft.com/office/word/2010/wordprocessingInk" xmlns:wne="http://schemas.microsoft.com/office/word/2006/wordml" xmlns:wps="http://schemas.microsoft.com/office/word/2010/wordprocessingShape" mc:Ignorable="w14 w15 w16se wp14">
+<w:document xmlns:wpc="http://schemas.microsoft.com/office/word/2010/wordprocessingCanvas" xmlns:cx="http://schemas.microsoft.com/office/drawing/2014/chartex" xmlns:cx1="http://schemas.microsoft.com/office/drawing/2015/9/8/chartex" xmlns:cx2="http://schemas.microsoft.com/office/drawing/2015/10/21/chartex" xmlns:cx3="http://schemas.microsoft.com/office/drawing/2016/5/9/chartex" xmlns:cx4="http://schemas.microsoft.com/office/drawing/2016/5/10/chartex" xmlns:cx5="http://schemas.microsoft.com/office/drawing/2016/5/11/chartex" xmlns:cx6="http://schemas.microsoft.com/office/drawing/2016/5/12/chartex" xmlns:cx7="http://schemas.microsoft.com/office/drawing/2016/5/13/chartex" xmlns:cx8="http://schemas.microsoft.com/office/drawing/2016/5/14/chartex" xmlns:mc="http://schemas.openxmlformats.org/markup-compatibility/2006" xmlns:aink="http://schemas.microsoft.com/office/drawing/2016/ink" xmlns:am3d="http://schemas.microsoft.com/office/drawing/2017/model3d" xmlns:o="urn:schemas-microsoft-com:office:office" xmlns:oel="http://schemas.microsoft.com/office/2019/extlst" xmlns:r="http://schemas.openxmlformats.org/officeDocument/2006/relationships" xmlns:m="http://schemas.openxmlformats.org/officeDocument/2006/math" xmlns:v="urn:schemas-microsoft-com:vml" xmlns:wp14="http://schemas.microsoft.com/office/word/2010/wordprocessingDrawing" xmlns:wp="http://schemas.openxmlformats.org/drawingml/2006/wordprocessingDrawing" xmlns:w10="urn:schemas-microsoft-com:office:word" xmlns:w="http://schemas.openxmlformats.org/wordprocessingml/2006/main" xmlns:w14="http://schemas.microsoft.com/office/word/2010/wordml" xmlns:w15="http://schemas.microsoft.com/office/word/2012/wordml" xmlns:w16cex="http://schemas.microsoft.com/office/word/2018/wordml/cex" xmlns:w16cid="http://schemas.microsoft.com/office/word/2016/wordml/cid" xmlns:w16="http://schemas.microsoft.com/office/word/2018/wordml" xmlns:w16sdtdh="http://schemas.microsoft.com/office/word/2020/wordml/sdtdatahash" xmlns:w16se="http://schemas.microsoft.com/office/word/2015/wordml/symex" xmlns:wpg="http://schemas.microsoft.com/office/word/2010/wordprocessingGroup" xmlns:wpi="http://schemas.microsoft.com/office/word/2010/wordprocessingInk" xmlns:wne="http://schemas.microsoft.com/office/word/2006/wordml" xmlns:wps="http://schemas.microsoft.com/office/word/2010/wordprocessingShape" mc:Ignorable="w14 w15 w16se w16cid w16 w16cex w16sdtdh wp14">
   <w:body>
     <w:p>
       <w:pPr>
@@ -331,13 +331,10 @@
             <m:mr>
               <m:e>
                 <m:r>
-                  <m:rPr>
-                    <m:sty m:val="p"/>
-                  </m:rPr>
                   <w:rPr>
                     <w:rFonts w:ascii="Cambria Math" w:hAnsi="Cambria Math"/>
                   </w:rPr>
-                  <m:t>Δ</m:t>
+                  <m:t>∆</m:t>
                 </m:r>
                 <m:sSub>
                   <m:sSubPr>
@@ -353,15 +350,15 @@
                       <w:rPr>
                         <w:rFonts w:ascii="Cambria Math" w:hAnsi="Cambria Math"/>
                       </w:rPr>
-                      <m:t>f</m:t>
-                    </m:r>
-                  </m:e>
-                  <m:sub>
-                    <m:r>
-                      <w:rPr>
-                        <w:rFonts w:ascii="Cambria Math" w:hAnsi="Cambria Math"/>
-                      </w:rPr>
-                      <m:t>cdf</m:t>
+                      <m:t>P</m:t>
+                    </m:r>
+                  </m:e>
+                  <m:sub>
+                    <m:r>
+                      <w:rPr>
+                        <w:rFonts w:ascii="Cambria Math" w:hAnsi="Cambria Math"/>
+                      </w:rPr>
+                      <m:t>ds</m:t>
                     </m:r>
                   </m:sub>
                 </m:sSub>
@@ -579,6 +576,88 @@
                     </m:d>
                   </m:den>
                 </m:f>
+                <m:ctrlPr>
+                  <w:rPr>
+                    <w:rFonts w:ascii="Cambria Math" w:eastAsia="Cambria Math" w:hAnsi="Cambria Math" w:cs="Cambria Math"/>
+                  </w:rPr>
+                </m:ctrlPr>
+              </m:e>
+            </m:mr>
+            <m:mr>
+              <m:e>
+                <m:r>
+                  <m:rPr>
+                    <m:sty m:val="p"/>
+                  </m:rPr>
+                  <w:rPr>
+                    <w:rFonts w:ascii="Cambria Math" w:hAnsi="Cambria Math"/>
+                  </w:rPr>
+                  <m:t>Δ</m:t>
+                </m:r>
+                <m:sSub>
+                  <m:sSubPr>
+                    <m:ctrlPr>
+                      <w:rPr>
+                        <w:rFonts w:ascii="Cambria Math" w:hAnsi="Cambria Math"/>
+                        <w:i/>
+                      </w:rPr>
+                    </m:ctrlPr>
+                  </m:sSubPr>
+                  <m:e>
+                    <m:r>
+                      <w:rPr>
+                        <w:rFonts w:ascii="Cambria Math" w:hAnsi="Cambria Math"/>
+                      </w:rPr>
+                      <m:t>f</m:t>
+                    </m:r>
+                  </m:e>
+                  <m:sub>
+                    <m:r>
+                      <w:rPr>
+                        <w:rFonts w:ascii="Cambria Math" w:hAnsi="Cambria Math"/>
+                      </w:rPr>
+                      <m:t>cdf</m:t>
+                    </m:r>
+                  </m:sub>
+                </m:sSub>
+                <m:r>
+                  <w:rPr>
+                    <w:rFonts w:ascii="Cambria Math" w:hAnsi="Cambria Math"/>
+                  </w:rPr>
+                  <m:t>=</m:t>
+                </m:r>
+                <m:r>
+                  <w:rPr>
+                    <w:rFonts w:ascii="Cambria Math" w:hAnsi="Cambria Math"/>
+                  </w:rPr>
+                  <m:t>∆</m:t>
+                </m:r>
+                <m:sSub>
+                  <m:sSubPr>
+                    <m:ctrlPr>
+                      <w:rPr>
+                        <w:rFonts w:ascii="Cambria Math" w:hAnsi="Cambria Math"/>
+                        <w:i/>
+                      </w:rPr>
+                    </m:ctrlPr>
+                  </m:sSubPr>
+                  <m:e>
+                    <m:r>
+                      <w:rPr>
+                        <w:rFonts w:ascii="Cambria Math" w:hAnsi="Cambria Math"/>
+                      </w:rPr>
+                      <m:t>P</m:t>
+                    </m:r>
+                  </m:e>
+                  <m:sub>
+                    <m:r>
+                      <w:rPr>
+                        <w:rFonts w:ascii="Cambria Math" w:hAnsi="Cambria Math"/>
+                      </w:rPr>
+                      <m:t>ds</m:t>
+                    </m:r>
+                  </m:sub>
+                </m:sSub>
                 <m:d>
                   <m:dPr>
                     <m:ctrlPr>
@@ -877,13 +956,7 @@
                       <w:rPr>
                         <w:rFonts w:ascii="Cambria Math" w:eastAsia="Cambria Math" w:hAnsi="Cambria Math" w:cs="Cambria Math"/>
                       </w:rPr>
-                      <m:t>v</m:t>
-                    </m:r>
-                    <m:r>
-                      <w:rPr>
-                        <w:rFonts w:ascii="Cambria Math" w:eastAsia="Cambria Math" w:hAnsi="Cambria Math" w:cs="Cambria Math"/>
-                      </w:rPr>
-                      <m:t>s</m:t>
+                      <m:t>vs</m:t>
                     </m:r>
                   </m:sub>
                 </m:sSub>
@@ -1157,13 +1230,7 @@
                       <w:rPr>
                         <w:rFonts w:ascii="Cambria Math" w:hAnsi="Cambria Math"/>
                       </w:rPr>
-                      <m:t>v</m:t>
-                    </m:r>
-                    <m:r>
-                      <w:rPr>
-                        <w:rFonts w:ascii="Cambria Math" w:hAnsi="Cambria Math"/>
-                      </w:rPr>
-                      <m:t>s</m:t>
+                      <m:t>vs</m:t>
                     </m:r>
                   </m:sub>
                 </m:sSub>
@@ -1596,13 +1663,10 @@
             <m:mr>
               <m:e>
                 <m:r>
-                  <m:rPr>
-                    <m:sty m:val="p"/>
-                  </m:rPr>
                   <w:rPr>
                     <w:rFonts w:ascii="Cambria Math" w:hAnsi="Cambria Math"/>
                   </w:rPr>
-                  <m:t>Δ</m:t>
+                  <m:t>∆</m:t>
                 </m:r>
                 <m:sSub>
                   <m:sSubPr>
@@ -1618,15 +1682,15 @@
                       <w:rPr>
                         <w:rFonts w:ascii="Cambria Math" w:hAnsi="Cambria Math"/>
                       </w:rPr>
-                      <m:t>f</m:t>
-                    </m:r>
-                  </m:e>
-                  <m:sub>
-                    <m:r>
-                      <w:rPr>
-                        <w:rFonts w:ascii="Cambria Math" w:hAnsi="Cambria Math"/>
-                      </w:rPr>
-                      <m:t>cdf</m:t>
+                      <m:t>P</m:t>
+                    </m:r>
+                  </m:e>
+                  <m:sub>
+                    <m:r>
+                      <w:rPr>
+                        <w:rFonts w:ascii="Cambria Math" w:hAnsi="Cambria Math"/>
+                      </w:rPr>
+                      <m:t>ds</m:t>
                     </m:r>
                   </m:sub>
                 </m:sSub>
@@ -1844,6 +1908,82 @@
                     </m:d>
                   </m:den>
                 </m:f>
+                <m:ctrlPr>
+                  <w:rPr>
+                    <w:rFonts w:ascii="Cambria Math" w:eastAsia="Cambria Math" w:hAnsi="Cambria Math" w:cs="Cambria Math"/>
+                  </w:rPr>
+                </m:ctrlPr>
+              </m:e>
+            </m:mr>
+            <m:mr>
+              <m:e>
+                <m:r>
+                  <m:rPr>
+                    <m:sty m:val="p"/>
+                  </m:rPr>
+                  <w:rPr>
+                    <w:rFonts w:ascii="Cambria Math" w:hAnsi="Cambria Math"/>
+                  </w:rPr>
+                  <m:t>Δ</m:t>
+                </m:r>
+                <m:sSub>
+                  <m:sSubPr>
+                    <m:ctrlPr>
+                      <w:rPr>
+                        <w:rFonts w:ascii="Cambria Math" w:hAnsi="Cambria Math"/>
+                        <w:i/>
+                      </w:rPr>
+                    </m:ctrlPr>
+                  </m:sSubPr>
+                  <m:e>
+                    <m:r>
+                      <w:rPr>
+                        <w:rFonts w:ascii="Cambria Math" w:hAnsi="Cambria Math"/>
+                      </w:rPr>
+                      <m:t>f</m:t>
+                    </m:r>
+                  </m:e>
+                  <m:sub>
+                    <m:r>
+                      <w:rPr>
+                        <w:rFonts w:ascii="Cambria Math" w:hAnsi="Cambria Math"/>
+                      </w:rPr>
+                      <m:t>cdf</m:t>
+                    </m:r>
+                  </m:sub>
+                </m:sSub>
+                <m:r>
+                  <w:rPr>
+                    <w:rFonts w:ascii="Cambria Math" w:hAnsi="Cambria Math"/>
+                  </w:rPr>
+                  <m:t>=∆</m:t>
+                </m:r>
+                <m:sSub>
+                  <m:sSubPr>
+                    <m:ctrlPr>
+                      <w:rPr>
+                        <w:rFonts w:ascii="Cambria Math" w:hAnsi="Cambria Math"/>
+                        <w:i/>
+                      </w:rPr>
+                    </m:ctrlPr>
+                  </m:sSubPr>
+                  <m:e>
+                    <m:r>
+                      <w:rPr>
+                        <w:rFonts w:ascii="Cambria Math" w:hAnsi="Cambria Math"/>
+                      </w:rPr>
+                      <m:t>P</m:t>
+                    </m:r>
+                  </m:e>
+                  <m:sub>
+                    <m:r>
+                      <w:rPr>
+                        <w:rFonts w:ascii="Cambria Math" w:hAnsi="Cambria Math"/>
+                      </w:rPr>
+                      <m:t>ds</m:t>
+                    </m:r>
+                  </m:sub>
+                </m:sSub>
                 <m:d>
                   <m:dPr>
                     <m:ctrlPr>
@@ -2551,8 +2691,6 @@
         <w:t>Transformed</w:t>
       </w:r>
     </w:p>
-    <w:bookmarkStart w:id="0" w:name="_GoBack"/>
-    <w:bookmarkEnd w:id="0"/>
     <w:p>
       <w:pPr>
         <w:rPr>
@@ -2869,13 +3007,10 @@
             <m:mr>
               <m:e>
                 <m:r>
-                  <m:rPr>
-                    <m:sty m:val="p"/>
-                  </m:rPr>
                   <w:rPr>
                     <w:rFonts w:ascii="Cambria Math" w:hAnsi="Cambria Math"/>
                   </w:rPr>
-                  <m:t>Δ</m:t>
+                  <m:t>∆</m:t>
                 </m:r>
                 <m:sSub>
                   <m:sSubPr>
@@ -2891,15 +3026,15 @@
                       <w:rPr>
                         <w:rFonts w:ascii="Cambria Math" w:hAnsi="Cambria Math"/>
                       </w:rPr>
-                      <m:t>f</m:t>
-                    </m:r>
-                  </m:e>
-                  <m:sub>
-                    <m:r>
-                      <w:rPr>
-                        <w:rFonts w:ascii="Cambria Math" w:hAnsi="Cambria Math"/>
-                      </w:rPr>
-                      <m:t>cdf</m:t>
+                      <m:t>P</m:t>
+                    </m:r>
+                  </m:e>
+                  <m:sub>
+                    <m:r>
+                      <w:rPr>
+                        <w:rFonts w:ascii="Cambria Math" w:hAnsi="Cambria Math"/>
+                      </w:rPr>
+                      <m:t>ds</m:t>
                     </m:r>
                   </m:sub>
                 </m:sSub>
@@ -3117,6 +3252,82 @@
                     </m:d>
                   </m:den>
                 </m:f>
+                <m:ctrlPr>
+                  <w:rPr>
+                    <w:rFonts w:ascii="Cambria Math" w:eastAsia="Cambria Math" w:hAnsi="Cambria Math" w:cs="Cambria Math"/>
+                  </w:rPr>
+                </m:ctrlPr>
+              </m:e>
+            </m:mr>
+            <m:mr>
+              <m:e>
+                <m:r>
+                  <m:rPr>
+                    <m:sty m:val="p"/>
+                  </m:rPr>
+                  <w:rPr>
+                    <w:rFonts w:ascii="Cambria Math" w:hAnsi="Cambria Math"/>
+                  </w:rPr>
+                  <m:t>Δ</m:t>
+                </m:r>
+                <m:sSub>
+                  <m:sSubPr>
+                    <m:ctrlPr>
+                      <w:rPr>
+                        <w:rFonts w:ascii="Cambria Math" w:hAnsi="Cambria Math"/>
+                        <w:i/>
+                      </w:rPr>
+                    </m:ctrlPr>
+                  </m:sSubPr>
+                  <m:e>
+                    <m:r>
+                      <w:rPr>
+                        <w:rFonts w:ascii="Cambria Math" w:hAnsi="Cambria Math"/>
+                      </w:rPr>
+                      <m:t>f</m:t>
+                    </m:r>
+                  </m:e>
+                  <m:sub>
+                    <m:r>
+                      <w:rPr>
+                        <w:rFonts w:ascii="Cambria Math" w:hAnsi="Cambria Math"/>
+                      </w:rPr>
+                      <m:t>cdf</m:t>
+                    </m:r>
+                  </m:sub>
+                </m:sSub>
+                <m:r>
+                  <w:rPr>
+                    <w:rFonts w:ascii="Cambria Math" w:hAnsi="Cambria Math"/>
+                  </w:rPr>
+                  <m:t>=∆</m:t>
+                </m:r>
+                <m:sSub>
+                  <m:sSubPr>
+                    <m:ctrlPr>
+                      <w:rPr>
+                        <w:rFonts w:ascii="Cambria Math" w:hAnsi="Cambria Math"/>
+                        <w:i/>
+                      </w:rPr>
+                    </m:ctrlPr>
+                  </m:sSubPr>
+                  <m:e>
+                    <m:r>
+                      <w:rPr>
+                        <w:rFonts w:ascii="Cambria Math" w:hAnsi="Cambria Math"/>
+                      </w:rPr>
+                      <m:t>P</m:t>
+                    </m:r>
+                  </m:e>
+                  <m:sub>
+                    <m:r>
+                      <w:rPr>
+                        <w:rFonts w:ascii="Cambria Math" w:hAnsi="Cambria Math"/>
+                      </w:rPr>
+                      <m:t>ds</m:t>
+                    </m:r>
+                  </m:sub>
+                </m:sSub>
                 <m:d>
                   <m:dPr>
                     <m:ctrlPr>
@@ -3415,13 +3626,7 @@
                       <w:rPr>
                         <w:rFonts w:ascii="Cambria Math" w:eastAsia="Cambria Math" w:hAnsi="Cambria Math" w:cs="Cambria Math"/>
                       </w:rPr>
-                      <m:t>v</m:t>
-                    </m:r>
-                    <m:r>
-                      <w:rPr>
-                        <w:rFonts w:ascii="Cambria Math" w:eastAsia="Cambria Math" w:hAnsi="Cambria Math" w:cs="Cambria Math"/>
-                      </w:rPr>
-                      <m:t>s</m:t>
+                      <m:t>vs</m:t>
                     </m:r>
                   </m:sub>
                 </m:sSub>
@@ -3695,13 +3900,7 @@
                       <w:rPr>
                         <w:rFonts w:ascii="Cambria Math" w:hAnsi="Cambria Math"/>
                       </w:rPr>
-                      <m:t>v</m:t>
-                    </m:r>
-                    <m:r>
-                      <w:rPr>
-                        <w:rFonts w:ascii="Cambria Math" w:hAnsi="Cambria Math"/>
-                      </w:rPr>
-                      <m:t>s</m:t>
+                      <m:t>vs</m:t>
                     </m:r>
                   </m:sub>
                 </m:sSub>
@@ -4134,13 +4333,10 @@
             <m:mr>
               <m:e>
                 <m:r>
-                  <m:rPr>
-                    <m:sty m:val="p"/>
-                  </m:rPr>
                   <w:rPr>
                     <w:rFonts w:ascii="Cambria Math" w:hAnsi="Cambria Math"/>
                   </w:rPr>
-                  <m:t>Δ</m:t>
+                  <m:t>∆</m:t>
                 </m:r>
                 <m:sSub>
                   <m:sSubPr>
@@ -4156,15 +4352,15 @@
                       <w:rPr>
                         <w:rFonts w:ascii="Cambria Math" w:hAnsi="Cambria Math"/>
                       </w:rPr>
-                      <m:t>f</m:t>
-                    </m:r>
-                  </m:e>
-                  <m:sub>
-                    <m:r>
-                      <w:rPr>
-                        <w:rFonts w:ascii="Cambria Math" w:hAnsi="Cambria Math"/>
-                      </w:rPr>
-                      <m:t>cdf</m:t>
+                      <m:t>P</m:t>
+                    </m:r>
+                  </m:e>
+                  <m:sub>
+                    <m:r>
+                      <w:rPr>
+                        <w:rFonts w:ascii="Cambria Math" w:hAnsi="Cambria Math"/>
+                      </w:rPr>
+                      <m:t>ds</m:t>
                     </m:r>
                   </m:sub>
                 </m:sSub>
@@ -4382,6 +4578,82 @@
                     </m:d>
                   </m:den>
                 </m:f>
+                <m:ctrlPr>
+                  <w:rPr>
+                    <w:rFonts w:ascii="Cambria Math" w:eastAsia="Cambria Math" w:hAnsi="Cambria Math" w:cs="Cambria Math"/>
+                  </w:rPr>
+                </m:ctrlPr>
+              </m:e>
+            </m:mr>
+            <m:mr>
+              <m:e>
+                <m:r>
+                  <m:rPr>
+                    <m:sty m:val="p"/>
+                  </m:rPr>
+                  <w:rPr>
+                    <w:rFonts w:ascii="Cambria Math" w:hAnsi="Cambria Math"/>
+                  </w:rPr>
+                  <m:t>Δ</m:t>
+                </m:r>
+                <m:sSub>
+                  <m:sSubPr>
+                    <m:ctrlPr>
+                      <w:rPr>
+                        <w:rFonts w:ascii="Cambria Math" w:hAnsi="Cambria Math"/>
+                        <w:i/>
+                      </w:rPr>
+                    </m:ctrlPr>
+                  </m:sSubPr>
+                  <m:e>
+                    <m:r>
+                      <w:rPr>
+                        <w:rFonts w:ascii="Cambria Math" w:hAnsi="Cambria Math"/>
+                      </w:rPr>
+                      <m:t>f</m:t>
+                    </m:r>
+                  </m:e>
+                  <m:sub>
+                    <m:r>
+                      <w:rPr>
+                        <w:rFonts w:ascii="Cambria Math" w:hAnsi="Cambria Math"/>
+                      </w:rPr>
+                      <m:t>cdf</m:t>
+                    </m:r>
+                  </m:sub>
+                </m:sSub>
+                <m:r>
+                  <w:rPr>
+                    <w:rFonts w:ascii="Cambria Math" w:hAnsi="Cambria Math"/>
+                  </w:rPr>
+                  <m:t>=∆</m:t>
+                </m:r>
+                <m:sSub>
+                  <m:sSubPr>
+                    <m:ctrlPr>
+                      <w:rPr>
+                        <w:rFonts w:ascii="Cambria Math" w:hAnsi="Cambria Math"/>
+                        <w:i/>
+                      </w:rPr>
+                    </m:ctrlPr>
+                  </m:sSubPr>
+                  <m:e>
+                    <m:r>
+                      <w:rPr>
+                        <w:rFonts w:ascii="Cambria Math" w:hAnsi="Cambria Math"/>
+                      </w:rPr>
+                      <m:t>P</m:t>
+                    </m:r>
+                  </m:e>
+                  <m:sub>
+                    <m:r>
+                      <w:rPr>
+                        <w:rFonts w:ascii="Cambria Math" w:hAnsi="Cambria Math"/>
+                      </w:rPr>
+                      <m:t>ds</m:t>
+                    </m:r>
+                  </m:sub>
+                </m:sSub>
                 <m:d>
                   <m:dPr>
                     <m:ctrlPr>
@@ -5088,7 +5360,7 @@
 </file>
 
 <file path=word/styles.xml><?xml version="1.0" encoding="utf-8"?>
-<w:styles xmlns:mc="http://schemas.openxmlformats.org/markup-compatibility/2006" xmlns:r="http://schemas.openxmlformats.org/officeDocument/2006/relationships" xmlns:w="http://schemas.openxmlformats.org/wordprocessingml/2006/main" xmlns:w14="http://schemas.microsoft.com/office/word/2010/wordml" xmlns:w15="http://schemas.microsoft.com/office/word/2012/wordml" xmlns:w16se="http://schemas.microsoft.com/office/word/2015/wordml/symex" mc:Ignorable="w14 w15 w16se">
+<w:styles xmlns:mc="http://schemas.openxmlformats.org/markup-compatibility/2006" xmlns:r="http://schemas.openxmlformats.org/officeDocument/2006/relationships" xmlns:w="http://schemas.openxmlformats.org/wordprocessingml/2006/main" xmlns:w14="http://schemas.microsoft.com/office/word/2010/wordml" xmlns:w15="http://schemas.microsoft.com/office/word/2012/wordml" xmlns:w16cex="http://schemas.microsoft.com/office/word/2018/wordml/cex" xmlns:w16cid="http://schemas.microsoft.com/office/word/2016/wordml/cid" xmlns:w16="http://schemas.microsoft.com/office/word/2018/wordml" xmlns:w16sdtdh="http://schemas.microsoft.com/office/word/2020/wordml/sdtdatahash" xmlns:w16se="http://schemas.microsoft.com/office/word/2015/wordml/symex" mc:Ignorable="w14 w15 w16se w16cid w16 w16cex w16sdtdh">
   <w:docDefaults>
     <w:rPrDefault>
       <w:rPr>
@@ -5104,7 +5376,7 @@
       </w:pPr>
     </w:pPrDefault>
   </w:docDefaults>
-  <w:latentStyles w:defLockedState="0" w:defUIPriority="99" w:defSemiHidden="0" w:defUnhideWhenUsed="0" w:defQFormat="0" w:count="371">
+  <w:latentStyles w:defLockedState="0" w:defUIPriority="99" w:defSemiHidden="0" w:defUnhideWhenUsed="0" w:defQFormat="0" w:count="376">
     <w:lsdException w:name="Normal" w:uiPriority="0" w:qFormat="1"/>
     <w:lsdException w:name="heading 1" w:uiPriority="9" w:qFormat="1"/>
     <w:lsdException w:name="heading 2" w:semiHidden="1" w:uiPriority="9" w:unhideWhenUsed="1" w:qFormat="1"/>
@@ -5476,6 +5748,11 @@
     <w:lsdException w:name="List Table 5 Dark Accent 6" w:uiPriority="50"/>
     <w:lsdException w:name="List Table 6 Colorful Accent 6" w:uiPriority="51"/>
     <w:lsdException w:name="List Table 7 Colorful Accent 6" w:uiPriority="52"/>
+    <w:lsdException w:name="Mention" w:semiHidden="1" w:unhideWhenUsed="1"/>
+    <w:lsdException w:name="Smart Hyperlink" w:semiHidden="1" w:unhideWhenUsed="1"/>
+    <w:lsdException w:name="Hashtag" w:semiHidden="1" w:unhideWhenUsed="1"/>
+    <w:lsdException w:name="Unresolved Mention" w:semiHidden="1" w:unhideWhenUsed="1"/>
+    <w:lsdException w:name="Smart Link" w:semiHidden="1" w:unhideWhenUsed="1"/>
   </w:latentStyles>
   <w:style w:type="paragraph" w:default="1" w:styleId="Normal">
     <w:name w:val="Normal"/>

</xml_diff>